<commit_message>
LeapYear example Test Driven Development
</commit_message>
<xml_diff>
--- a/.Semester2/Week8Labs.docx
+++ b/.Semester2/Week8Labs.docx
@@ -59,7 +59,7 @@
           </mc:Choice>
           <mc:Fallback>
             <w:pict>
-              <v:line w14:anchorId="37817EBF" id="Straight Connector 1" o:spid="_x0000_s1026" style="position:absolute;z-index:251659264;visibility:visible;mso-wrap-style:square;mso-wrap-distance-left:9pt;mso-wrap-distance-top:0;mso-wrap-distance-right:9pt;mso-wrap-distance-bottom:0;mso-position-horizontal:absolute;mso-position-horizontal-relative:text;mso-position-vertical:absolute;mso-position-vertical-relative:text" from="8pt,23pt" to="5in,271pt" o:gfxdata="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" strokecolor="#ed7d31 [3205]" strokeweight="1.5pt">
+              <v:line w14:anchorId="3C7DF44B" id="Straight Connector 1" o:spid="_x0000_s1026" style="position:absolute;z-index:251659264;visibility:visible;mso-wrap-style:square;mso-wrap-distance-left:9pt;mso-wrap-distance-top:0;mso-wrap-distance-right:9pt;mso-wrap-distance-bottom:0;mso-position-horizontal:absolute;mso-position-horizontal-relative:text;mso-position-vertical:absolute;mso-position-vertical-relative:text" from="8pt,23pt" to="5in,271pt" o:gfxdata="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" strokecolor="#ed7d31 [3205]" strokeweight="1.5pt">
                 <v:stroke joinstyle="miter"/>
               </v:line>
             </w:pict>
@@ -197,34 +197,56 @@
       <w:pPr>
         <w:rPr>
           <w:b/>
+          <w:strike/>
         </w:rPr>
       </w:pPr>
       <w:r>
         <w:rPr>
           <w:b/>
+          <w:strike/>
         </w:rPr>
         <w:t>Q</w:t>
       </w:r>
       <w:r>
         <w:rPr>
           <w:b/>
+          <w:strike/>
         </w:rPr>
         <w:t>1</w:t>
       </w:r>
     </w:p>
     <w:p>
-      <w:r>
+      <w:pPr>
+        <w:rPr>
+          <w:strike/>
+        </w:rPr>
+      </w:pPr>
+      <w:r>
+        <w:rPr>
+          <w:strike/>
+        </w:rPr>
         <w:t xml:space="preserve">In the </w:t>
       </w:r>
       <w:proofErr w:type="spellStart"/>
-      <w:r>
+      <w:proofErr w:type="gramStart"/>
+      <w:r>
+        <w:rPr>
+          <w:strike/>
+        </w:rPr>
         <w:t>mapTreeMap</w:t>
       </w:r>
       <w:proofErr w:type="spellEnd"/>
       <w:r>
+        <w:rPr>
+          <w:strike/>
+        </w:rPr>
         <w:t>(</w:t>
       </w:r>
-      <w:r>
+      <w:proofErr w:type="gramEnd"/>
+      <w:r>
+        <w:rPr>
+          <w:strike/>
+        </w:rPr>
         <w:t>() method, code the following:</w:t>
       </w:r>
     </w:p>
@@ -235,17 +257,42 @@
           <w:ilvl w:val="0"/>
           <w:numId w:val="21"/>
         </w:numPr>
-      </w:pPr>
-      <w:r>
-        <w:t xml:space="preserve">Declare a reference of type Map that is generically typed for keys of type String and values of type Integer. Name the reference ‘map’. The implementation type is able </w:t>
+        <w:rPr>
+          <w:strike/>
+        </w:rPr>
+      </w:pPr>
+      <w:r>
+        <w:rPr>
+          <w:strike/>
+        </w:rPr>
+        <w:t xml:space="preserve">Declare a reference of type Map that is generically typed for keys of type String and values of type Integer. Name the reference ‘map’. The implementation type </w:t>
+      </w:r>
+      <w:proofErr w:type="gramStart"/>
+      <w:r>
+        <w:rPr>
+          <w:strike/>
+        </w:rPr>
+        <w:t xml:space="preserve">is able </w:t>
       </w:r>
       <w:r>
         <w:rPr>
           <w:b/>
-        </w:rPr>
-        <w:t>to sort itself</w:t>
-      </w:r>
-      <w:r>
+          <w:strike/>
+        </w:rPr>
+        <w:t>to</w:t>
+      </w:r>
+      <w:proofErr w:type="gramEnd"/>
+      <w:r>
+        <w:rPr>
+          <w:b/>
+          <w:strike/>
+        </w:rPr>
+        <w:t xml:space="preserve"> sort itself</w:t>
+      </w:r>
+      <w:r>
+        <w:rPr>
+          <w:strike/>
+        </w:rPr>
         <w:t xml:space="preserve">! Use type inference (the diamond operator). </w:t>
       </w:r>
     </w:p>
@@ -256,8 +303,14 @@
           <w:ilvl w:val="0"/>
           <w:numId w:val="21"/>
         </w:numPr>
-      </w:pPr>
-      <w:r>
+        <w:rPr>
+          <w:strike/>
+        </w:rPr>
+      </w:pPr>
+      <w:r>
+        <w:rPr>
+          <w:strike/>
+        </w:rPr>
         <w:t xml:space="preserve">Insert, in this order, the following into the map: </w:t>
       </w:r>
     </w:p>
@@ -268,8 +321,14 @@
           <w:ilvl w:val="1"/>
           <w:numId w:val="21"/>
         </w:numPr>
-      </w:pPr>
-      <w:r>
+        <w:rPr>
+          <w:strike/>
+        </w:rPr>
+      </w:pPr>
+      <w:r>
+        <w:rPr>
+          <w:strike/>
+        </w:rPr>
         <w:t xml:space="preserve">“Ford” is 2019 </w:t>
       </w:r>
     </w:p>
@@ -280,8 +339,14 @@
           <w:ilvl w:val="1"/>
           <w:numId w:val="21"/>
         </w:numPr>
-      </w:pPr>
-      <w:r>
+        <w:rPr>
+          <w:strike/>
+        </w:rPr>
+      </w:pPr>
+      <w:r>
+        <w:rPr>
+          <w:strike/>
+        </w:rPr>
         <w:t>“Audi” is 2015</w:t>
       </w:r>
     </w:p>
@@ -292,8 +357,14 @@
           <w:ilvl w:val="1"/>
           <w:numId w:val="21"/>
         </w:numPr>
-      </w:pPr>
-      <w:r>
+        <w:rPr>
+          <w:strike/>
+        </w:rPr>
+      </w:pPr>
+      <w:r>
+        <w:rPr>
+          <w:strike/>
+        </w:rPr>
         <w:t xml:space="preserve">“Polo” is 2023 </w:t>
       </w:r>
     </w:p>
@@ -304,8 +375,14 @@
           <w:ilvl w:val="1"/>
           <w:numId w:val="21"/>
         </w:numPr>
-      </w:pPr>
-      <w:r>
+        <w:rPr>
+          <w:strike/>
+        </w:rPr>
+      </w:pPr>
+      <w:r>
+        <w:rPr>
+          <w:strike/>
+        </w:rPr>
         <w:t xml:space="preserve">“Beetle” is 2012 </w:t>
       </w:r>
     </w:p>
@@ -316,8 +393,14 @@
           <w:ilvl w:val="0"/>
           <w:numId w:val="21"/>
         </w:numPr>
-      </w:pPr>
-      <w:r>
+        <w:rPr>
+          <w:strike/>
+        </w:rPr>
+      </w:pPr>
+      <w:r>
+        <w:rPr>
+          <w:strike/>
+        </w:rPr>
         <w:t xml:space="preserve">Output the map. You should get: {Audi=2015, Beetle=2012, Ford=2019, Polo=2023} </w:t>
       </w:r>
     </w:p>
@@ -328,9 +411,29 @@
           <w:ilvl w:val="1"/>
           <w:numId w:val="21"/>
         </w:numPr>
-      </w:pPr>
-      <w:r>
-        <w:t xml:space="preserve">note that the map is sorted automatically by its natural ordering of keys i.e. alphabetic order for the names. </w:t>
+        <w:rPr>
+          <w:strike/>
+        </w:rPr>
+      </w:pPr>
+      <w:r>
+        <w:rPr>
+          <w:strike/>
+        </w:rPr>
+        <w:t xml:space="preserve">note that the map is sorted automatically by its natural ordering of keys </w:t>
+      </w:r>
+      <w:proofErr w:type="gramStart"/>
+      <w:r>
+        <w:rPr>
+          <w:strike/>
+        </w:rPr>
+        <w:t>i.e.</w:t>
+      </w:r>
+      <w:proofErr w:type="gramEnd"/>
+      <w:r>
+        <w:rPr>
+          <w:strike/>
+        </w:rPr>
+        <w:t xml:space="preserve"> alphabetic order for the names. </w:t>
       </w:r>
     </w:p>
     <w:p>
@@ -340,8 +443,14 @@
           <w:ilvl w:val="0"/>
           <w:numId w:val="21"/>
         </w:numPr>
-      </w:pPr>
-      <w:r>
+        <w:rPr>
+          <w:strike/>
+        </w:rPr>
+      </w:pPr>
+      <w:r>
+        <w:rPr>
+          <w:strike/>
+        </w:rPr>
         <w:t xml:space="preserve">Using the API, output whether the map contains “Ford” as a key. This should output true. </w:t>
       </w:r>
     </w:p>
@@ -352,8 +461,14 @@
           <w:ilvl w:val="0"/>
           <w:numId w:val="21"/>
         </w:numPr>
-      </w:pPr>
-      <w:r>
+        <w:rPr>
+          <w:strike/>
+        </w:rPr>
+      </w:pPr>
+      <w:r>
+        <w:rPr>
+          <w:strike/>
+        </w:rPr>
         <w:t>Using the API, output whether the map contains 2023 as a value. This should output true also.</w:t>
       </w:r>
     </w:p>
@@ -364,8 +479,14 @@
           <w:ilvl w:val="0"/>
           <w:numId w:val="21"/>
         </w:numPr>
-      </w:pPr>
-      <w:r>
+        <w:rPr>
+          <w:strike/>
+        </w:rPr>
+      </w:pPr>
+      <w:r>
+        <w:rPr>
+          <w:strike/>
+        </w:rPr>
         <w:t>Using the API, remove “Polo” from the map.</w:t>
       </w:r>
     </w:p>
@@ -376,15 +497,27 @@
           <w:ilvl w:val="0"/>
           <w:numId w:val="21"/>
         </w:numPr>
-      </w:pPr>
-      <w:r>
+        <w:rPr>
+          <w:strike/>
+        </w:rPr>
+      </w:pPr>
+      <w:r>
+        <w:rPr>
+          <w:strike/>
+        </w:rPr>
         <w:lastRenderedPageBreak/>
         <w:t xml:space="preserve"> Using the API, change “Audi” age to 2</w:t>
       </w:r>
       <w:r>
+        <w:rPr>
+          <w:strike/>
+        </w:rPr>
         <w:t>016</w:t>
       </w:r>
       <w:r>
+        <w:rPr>
+          <w:strike/>
+        </w:rPr>
         <w:t xml:space="preserve">. </w:t>
       </w:r>
     </w:p>
@@ -395,11 +528,20 @@
           <w:ilvl w:val="0"/>
           <w:numId w:val="21"/>
         </w:numPr>
-      </w:pPr>
-      <w:r>
+        <w:rPr>
+          <w:strike/>
+        </w:rPr>
+      </w:pPr>
+      <w:r>
+        <w:rPr>
+          <w:strike/>
+        </w:rPr>
         <w:t xml:space="preserve">Output the map. You should get: </w:t>
       </w:r>
       <w:r>
+        <w:rPr>
+          <w:strike/>
+        </w:rPr>
         <w:t xml:space="preserve">{Audi=2016, Beetle=2012, Ford=2019} </w:t>
       </w:r>
     </w:p>
@@ -410,26 +552,50 @@
           <w:ilvl w:val="0"/>
           <w:numId w:val="21"/>
         </w:numPr>
-      </w:pPr>
-      <w:r>
+        <w:rPr>
+          <w:strike/>
+        </w:rPr>
+      </w:pPr>
+      <w:r>
+        <w:rPr>
+          <w:strike/>
+        </w:rPr>
         <w:t>Using the API and an enhanced-for loop, output the keys in the map. You should get A</w:t>
       </w:r>
       <w:r>
+        <w:rPr>
+          <w:strike/>
+        </w:rPr>
         <w:t>udi</w:t>
       </w:r>
       <w:r>
+        <w:rPr>
+          <w:strike/>
+        </w:rPr>
         <w:t xml:space="preserve">, </w:t>
       </w:r>
       <w:r>
+        <w:rPr>
+          <w:strike/>
+        </w:rPr>
         <w:t>Beetle,</w:t>
       </w:r>
       <w:r>
+        <w:rPr>
+          <w:strike/>
+        </w:rPr>
         <w:t xml:space="preserve"> </w:t>
       </w:r>
       <w:r>
+        <w:rPr>
+          <w:strike/>
+        </w:rPr>
         <w:t>Ford</w:t>
       </w:r>
       <w:r>
+        <w:rPr>
+          <w:strike/>
+        </w:rPr>
         <w:t xml:space="preserve"> in that order. </w:t>
       </w:r>
     </w:p>
@@ -440,26 +606,50 @@
           <w:ilvl w:val="0"/>
           <w:numId w:val="21"/>
         </w:numPr>
-      </w:pPr>
-      <w:r>
+        <w:rPr>
+          <w:strike/>
+        </w:rPr>
+      </w:pPr>
+      <w:r>
+        <w:rPr>
+          <w:strike/>
+        </w:rPr>
         <w:t>Using the API and an enhanced-for loop, output the values in the map. You should get 2</w:t>
       </w:r>
       <w:r>
+        <w:rPr>
+          <w:strike/>
+        </w:rPr>
         <w:t>016</w:t>
       </w:r>
       <w:r>
+        <w:rPr>
+          <w:strike/>
+        </w:rPr>
         <w:t>, 20</w:t>
       </w:r>
       <w:r>
+        <w:rPr>
+          <w:strike/>
+        </w:rPr>
         <w:t>12</w:t>
       </w:r>
       <w:r>
+        <w:rPr>
+          <w:strike/>
+        </w:rPr>
         <w:t>, 2</w:t>
       </w:r>
       <w:r>
+        <w:rPr>
+          <w:strike/>
+        </w:rPr>
         <w:t>019</w:t>
       </w:r>
       <w:r>
+        <w:rPr>
+          <w:strike/>
+        </w:rPr>
         <w:t xml:space="preserve"> in that order.</w:t>
       </w:r>
     </w:p>
@@ -471,30 +661,52 @@
       </w:pPr>
     </w:p>
     <w:p>
+      <w:pPr>
+        <w:rPr>
+          <w:strike/>
+        </w:rPr>
+      </w:pPr>
       <w:r>
         <w:rPr>
           <w:b/>
-        </w:rPr>
-        <w:t>Q</w:t>
-      </w:r>
-      <w:r>
-        <w:rPr>
-          <w:b/>
-        </w:rPr>
-        <w:t>2</w:t>
-      </w:r>
-    </w:p>
-    <w:p>
-      <w:r>
+          <w:strike/>
+        </w:rPr>
+        <w:t>Q2</w:t>
+      </w:r>
+    </w:p>
+    <w:p>
+      <w:pPr>
+        <w:rPr>
+          <w:strike/>
+        </w:rPr>
+      </w:pPr>
+      <w:r>
+        <w:rPr>
+          <w:strike/>
+        </w:rPr>
         <w:t xml:space="preserve">In the </w:t>
       </w:r>
       <w:proofErr w:type="spellStart"/>
-      <w:r>
+      <w:proofErr w:type="gramStart"/>
+      <w:r>
+        <w:rPr>
+          <w:strike/>
+        </w:rPr>
         <w:t>mapHashMap</w:t>
       </w:r>
       <w:proofErr w:type="spellEnd"/>
       <w:r>
-        <w:t>() method, code the following:</w:t>
+        <w:rPr>
+          <w:strike/>
+        </w:rPr>
+        <w:t>(</w:t>
+      </w:r>
+      <w:proofErr w:type="gramEnd"/>
+      <w:r>
+        <w:rPr>
+          <w:strike/>
+        </w:rPr>
+        <w:t>) method, code the following:</w:t>
       </w:r>
     </w:p>
     <w:p>
@@ -504,8 +716,14 @@
           <w:ilvl w:val="0"/>
           <w:numId w:val="21"/>
         </w:numPr>
-      </w:pPr>
-      <w:r>
+        <w:rPr>
+          <w:strike/>
+        </w:rPr>
+      </w:pPr>
+      <w:r>
+        <w:rPr>
+          <w:strike/>
+        </w:rPr>
         <w:t xml:space="preserve">Declare a reference of type Map that is generically typed for keys of type String and values of type Integer. Name the reference ‘map’. Use type inference (the diamond operator). </w:t>
       </w:r>
     </w:p>
@@ -516,8 +734,14 @@
           <w:ilvl w:val="0"/>
           <w:numId w:val="21"/>
         </w:numPr>
-      </w:pPr>
-      <w:r>
+        <w:rPr>
+          <w:strike/>
+        </w:rPr>
+      </w:pPr>
+      <w:r>
+        <w:rPr>
+          <w:strike/>
+        </w:rPr>
         <w:t xml:space="preserve">Insert, in this order, the following into the map: </w:t>
       </w:r>
     </w:p>
@@ -528,8 +752,14 @@
           <w:ilvl w:val="1"/>
           <w:numId w:val="21"/>
         </w:numPr>
-      </w:pPr>
-      <w:r>
+        <w:rPr>
+          <w:strike/>
+        </w:rPr>
+      </w:pPr>
+      <w:r>
+        <w:rPr>
+          <w:strike/>
+        </w:rPr>
         <w:t xml:space="preserve">“Ford” is 2019 </w:t>
       </w:r>
     </w:p>
@@ -540,8 +770,14 @@
           <w:ilvl w:val="1"/>
           <w:numId w:val="21"/>
         </w:numPr>
-      </w:pPr>
-      <w:r>
+        <w:rPr>
+          <w:strike/>
+        </w:rPr>
+      </w:pPr>
+      <w:r>
+        <w:rPr>
+          <w:strike/>
+        </w:rPr>
         <w:t>“Audi” is 2015</w:t>
       </w:r>
     </w:p>
@@ -552,8 +788,14 @@
           <w:ilvl w:val="1"/>
           <w:numId w:val="21"/>
         </w:numPr>
-      </w:pPr>
-      <w:r>
+        <w:rPr>
+          <w:strike/>
+        </w:rPr>
+      </w:pPr>
+      <w:r>
+        <w:rPr>
+          <w:strike/>
+        </w:rPr>
         <w:t xml:space="preserve">“Polo” is 2023 </w:t>
       </w:r>
     </w:p>
@@ -564,8 +806,14 @@
           <w:ilvl w:val="1"/>
           <w:numId w:val="21"/>
         </w:numPr>
-      </w:pPr>
-      <w:r>
+        <w:rPr>
+          <w:strike/>
+        </w:rPr>
+      </w:pPr>
+      <w:r>
+        <w:rPr>
+          <w:strike/>
+        </w:rPr>
         <w:t xml:space="preserve">“Beetle” is 2012 </w:t>
       </w:r>
     </w:p>
@@ -576,31 +824,66 @@
           <w:ilvl w:val="0"/>
           <w:numId w:val="21"/>
         </w:numPr>
-      </w:pPr>
-      <w:r>
+        <w:rPr>
+          <w:strike/>
+        </w:rPr>
+      </w:pPr>
+      <w:r>
+        <w:rPr>
+          <w:strike/>
+        </w:rPr>
         <w:t>Output the map. You should get</w:t>
       </w:r>
       <w:r>
-        <w:t xml:space="preserve"> the key value pairs but the order will be different e.g. </w:t>
-      </w:r>
-      <w:r>
+        <w:rPr>
+          <w:strike/>
+        </w:rPr>
+        <w:t xml:space="preserve"> the key value </w:t>
+      </w:r>
+      <w:proofErr w:type="gramStart"/>
+      <w:r>
+        <w:rPr>
+          <w:strike/>
+        </w:rPr>
+        <w:t>pairs</w:t>
+      </w:r>
+      <w:proofErr w:type="gramEnd"/>
+      <w:r>
+        <w:rPr>
+          <w:strike/>
+        </w:rPr>
+        <w:t xml:space="preserve"> but the order will be different e.g. </w:t>
+      </w:r>
+      <w:r>
+        <w:rPr>
+          <w:strike/>
+        </w:rPr>
         <w:t xml:space="preserve"> </w:t>
       </w:r>
       <w:proofErr w:type="gramStart"/>
       <w:r>
+        <w:rPr>
+          <w:strike/>
+        </w:rPr>
         <w:t>{</w:t>
       </w:r>
       <w:r>
-        <w:t xml:space="preserve"> </w:t>
-      </w:r>
-      <w:r>
-        <w:t>Polo</w:t>
+        <w:rPr>
+          <w:strike/>
+        </w:rPr>
+        <w:t xml:space="preserve"> Polo</w:t>
       </w:r>
       <w:proofErr w:type="gramEnd"/>
       <w:r>
+        <w:rPr>
+          <w:strike/>
+        </w:rPr>
         <w:t>=2023,</w:t>
       </w:r>
       <w:r>
+        <w:rPr>
+          <w:strike/>
+        </w:rPr>
         <w:t xml:space="preserve">Audi=2015, Beetle=2012, Ford=2019 } </w:t>
       </w:r>
     </w:p>
@@ -611,8 +894,14 @@
           <w:ilvl w:val="0"/>
           <w:numId w:val="21"/>
         </w:numPr>
-      </w:pPr>
-      <w:r>
+        <w:rPr>
+          <w:strike/>
+        </w:rPr>
+      </w:pPr>
+      <w:r>
+        <w:rPr>
+          <w:strike/>
+        </w:rPr>
         <w:t xml:space="preserve">Using the API, output whether the map contains “Ford” as a key. This should output true. </w:t>
       </w:r>
     </w:p>
@@ -623,8 +912,14 @@
           <w:ilvl w:val="0"/>
           <w:numId w:val="21"/>
         </w:numPr>
-      </w:pPr>
-      <w:r>
+        <w:rPr>
+          <w:strike/>
+        </w:rPr>
+      </w:pPr>
+      <w:r>
+        <w:rPr>
+          <w:strike/>
+        </w:rPr>
         <w:t>Using the API, output whether the map contains 2023 as a value. This should output true also.</w:t>
       </w:r>
     </w:p>
@@ -635,8 +930,14 @@
           <w:ilvl w:val="0"/>
           <w:numId w:val="21"/>
         </w:numPr>
-      </w:pPr>
-      <w:r>
+        <w:rPr>
+          <w:strike/>
+        </w:rPr>
+      </w:pPr>
+      <w:r>
+        <w:rPr>
+          <w:strike/>
+        </w:rPr>
         <w:t>Using the API, remove “Polo” from the map.</w:t>
       </w:r>
     </w:p>
@@ -647,8 +948,14 @@
           <w:ilvl w:val="0"/>
           <w:numId w:val="21"/>
         </w:numPr>
-      </w:pPr>
-      <w:r>
+        <w:rPr>
+          <w:strike/>
+        </w:rPr>
+      </w:pPr>
+      <w:r>
+        <w:rPr>
+          <w:strike/>
+        </w:rPr>
         <w:t xml:space="preserve"> Using the API, change “Audi” age to 2016. </w:t>
       </w:r>
     </w:p>
@@ -659,8 +966,14 @@
           <w:ilvl w:val="0"/>
           <w:numId w:val="21"/>
         </w:numPr>
-      </w:pPr>
-      <w:r>
+        <w:rPr>
+          <w:strike/>
+        </w:rPr>
+      </w:pPr>
+      <w:r>
+        <w:rPr>
+          <w:strike/>
+        </w:rPr>
         <w:t xml:space="preserve">Output the map. Note that the map entries are not sorted. </w:t>
       </w:r>
     </w:p>
@@ -669,29 +982,41 @@
       <w:pPr>
         <w:rPr>
           <w:b/>
+          <w:strike/>
         </w:rPr>
       </w:pPr>
       <w:r>
         <w:rPr>
           <w:b/>
+          <w:strike/>
         </w:rPr>
         <w:t>Q3</w:t>
       </w:r>
       <w:r>
         <w:rPr>
           <w:b/>
+          <w:strike/>
         </w:rPr>
         <w:t>.</w:t>
       </w:r>
       <w:r>
         <w:rPr>
           <w:b/>
+          <w:strike/>
         </w:rPr>
         <w:t xml:space="preserve"> Revision</w:t>
       </w:r>
     </w:p>
     <w:p>
-      <w:r>
+      <w:pPr>
+        <w:rPr>
+          <w:strike/>
+        </w:rPr>
+      </w:pPr>
+      <w:r>
+        <w:rPr>
+          <w:strike/>
+        </w:rPr>
         <w:t xml:space="preserve">Code the following: </w:t>
       </w:r>
     </w:p>
@@ -699,22 +1024,40 @@
       <w:pPr>
         <w:spacing w:after="0"/>
         <w:ind w:left="720"/>
-      </w:pPr>
-      <w:r>
+        <w:rPr>
+          <w:strike/>
+        </w:rPr>
+      </w:pPr>
+      <w:r>
+        <w:rPr>
+          <w:strike/>
+        </w:rPr>
         <w:t xml:space="preserve">In </w:t>
       </w:r>
       <w:proofErr w:type="gramStart"/>
       <w:r>
+        <w:rPr>
+          <w:strike/>
+        </w:rPr>
         <w:t>main(</w:t>
       </w:r>
       <w:proofErr w:type="gramEnd"/>
       <w:r>
+        <w:rPr>
+          <w:strike/>
+        </w:rPr>
         <w:t xml:space="preserve">) call the method </w:t>
       </w:r>
       <w:r>
+        <w:rPr>
+          <w:strike/>
+        </w:rPr>
         <w:t>exceptions</w:t>
       </w:r>
       <w:r>
+        <w:rPr>
+          <w:strike/>
+        </w:rPr>
         <w:t xml:space="preserve">1() </w:t>
       </w:r>
     </w:p>
@@ -722,20 +1065,38 @@
       <w:pPr>
         <w:spacing w:after="0"/>
         <w:ind w:left="720"/>
-      </w:pPr>
-      <w:r>
+        <w:rPr>
+          <w:strike/>
+        </w:rPr>
+      </w:pPr>
+      <w:r>
+        <w:rPr>
+          <w:strike/>
+        </w:rPr>
         <w:t xml:space="preserve">In the method </w:t>
       </w:r>
       <w:r>
+        <w:rPr>
+          <w:strike/>
+        </w:rPr>
         <w:t>exceptions</w:t>
       </w:r>
       <w:r>
+        <w:rPr>
+          <w:strike/>
+        </w:rPr>
         <w:t xml:space="preserve">1(), call the method </w:t>
       </w:r>
       <w:r>
+        <w:rPr>
+          <w:strike/>
+        </w:rPr>
         <w:t>exceptions</w:t>
       </w:r>
       <w:r>
+        <w:rPr>
+          <w:strike/>
+        </w:rPr>
         <w:t xml:space="preserve">2(). </w:t>
       </w:r>
     </w:p>
@@ -743,23 +1104,55 @@
       <w:pPr>
         <w:spacing w:after="0"/>
         <w:ind w:left="720"/>
-      </w:pPr>
-      <w:r>
+        <w:rPr>
+          <w:strike/>
+        </w:rPr>
+      </w:pPr>
+      <w:r>
+        <w:rPr>
+          <w:strike/>
+        </w:rPr>
         <w:t xml:space="preserve">In the method </w:t>
       </w:r>
       <w:r>
+        <w:rPr>
+          <w:strike/>
+        </w:rPr>
         <w:t>exceptions</w:t>
       </w:r>
       <w:r>
+        <w:rPr>
+          <w:strike/>
+        </w:rPr>
         <w:t xml:space="preserve">2(), throw an </w:t>
       </w:r>
       <w:proofErr w:type="spellStart"/>
       <w:r>
+        <w:rPr>
+          <w:strike/>
+        </w:rPr>
         <w:t>IOException</w:t>
       </w:r>
       <w:proofErr w:type="spellEnd"/>
       <w:r>
-        <w:t>. This exception is caught and handled in the method main().</w:t>
+        <w:rPr>
+          <w:strike/>
+        </w:rPr>
+        <w:t xml:space="preserve">. This exception is caught and handled in the method </w:t>
+      </w:r>
+      <w:proofErr w:type="gramStart"/>
+      <w:r>
+        <w:rPr>
+          <w:strike/>
+        </w:rPr>
+        <w:t>main(</w:t>
+      </w:r>
+      <w:proofErr w:type="gramEnd"/>
+      <w:r>
+        <w:rPr>
+          <w:strike/>
+        </w:rPr>
+        <w:t>).</w:t>
       </w:r>
     </w:p>
     <w:p/>
@@ -767,11 +1160,13 @@
       <w:pPr>
         <w:rPr>
           <w:b/>
+          <w:strike/>
         </w:rPr>
       </w:pPr>
       <w:r>
         <w:rPr>
           <w:b/>
+          <w:strike/>
         </w:rPr>
         <w:t>Q4. Revision</w:t>
       </w:r>
@@ -779,19 +1174,28 @@
     <w:p>
       <w:pPr>
         <w:ind w:left="360"/>
-      </w:pPr>
-      <w:r>
+        <w:rPr>
+          <w:strike/>
+        </w:rPr>
+      </w:pPr>
+      <w:r>
+        <w:rPr>
+          <w:strike/>
+        </w:rPr>
         <w:t xml:space="preserve">Code the </w:t>
       </w:r>
       <w:proofErr w:type="spellStart"/>
       <w:r>
-        <w:t>listOf</w:t>
-      </w:r>
-      <w:r>
-        <w:t>Fruits</w:t>
+        <w:rPr>
+          <w:strike/>
+        </w:rPr>
+        <w:t>listOfFruits</w:t>
       </w:r>
       <w:proofErr w:type="spellEnd"/>
       <w:r>
+        <w:rPr>
+          <w:strike/>
+        </w:rPr>
         <w:t xml:space="preserve"> method as follows:</w:t>
       </w:r>
     </w:p>
@@ -803,16 +1207,42 @@
           <w:numId w:val="2"/>
         </w:numPr>
         <w:ind w:left="1080"/>
-      </w:pPr>
-      <w:r>
-        <w:t xml:space="preserve">Declare a reference of type List that is generically typed for String i.e. it will only hold String references. Name the reference ‘list’. The implementation type is </w:t>
+        <w:rPr>
+          <w:strike/>
+        </w:rPr>
+      </w:pPr>
+      <w:r>
+        <w:rPr>
+          <w:strike/>
+        </w:rPr>
+        <w:t xml:space="preserve">Declare a reference of type List that is generically typed for String </w:t>
+      </w:r>
+      <w:proofErr w:type="gramStart"/>
+      <w:r>
+        <w:rPr>
+          <w:strike/>
+        </w:rPr>
+        <w:t>i.e.</w:t>
+      </w:r>
+      <w:proofErr w:type="gramEnd"/>
+      <w:r>
+        <w:rPr>
+          <w:strike/>
+        </w:rPr>
+        <w:t xml:space="preserve"> it will only hold String references. Name the reference ‘list’. The implementation type is </w:t>
       </w:r>
       <w:proofErr w:type="spellStart"/>
       <w:r>
+        <w:rPr>
+          <w:strike/>
+        </w:rPr>
         <w:t>ArrayList</w:t>
       </w:r>
       <w:proofErr w:type="spellEnd"/>
       <w:r>
+        <w:rPr>
+          <w:strike/>
+        </w:rPr>
         <w:t xml:space="preserve">. Use type inference (the diamond operator). </w:t>
       </w:r>
     </w:p>
@@ -824,16 +1254,36 @@
           <w:numId w:val="2"/>
         </w:numPr>
         <w:ind w:left="1080"/>
-      </w:pPr>
-      <w:r>
+        <w:rPr>
+          <w:strike/>
+        </w:rPr>
+      </w:pPr>
+      <w:r>
+        <w:rPr>
+          <w:strike/>
+        </w:rPr>
         <w:t>Insert the following in order: “Apple”, “Banana”, “Cherry”, “</w:t>
       </w:r>
       <w:proofErr w:type="spellStart"/>
       <w:r>
-        <w:t>Elderberry”,”Fig</w:t>
+        <w:rPr>
+          <w:strike/>
+        </w:rPr>
+        <w:t>Elderberry”</w:t>
+      </w:r>
+      <w:proofErr w:type="gramStart"/>
+      <w:r>
+        <w:rPr>
+          <w:strike/>
+        </w:rPr>
+        <w:t>,”Fig</w:t>
       </w:r>
       <w:proofErr w:type="spellEnd"/>
-      <w:r>
+      <w:proofErr w:type="gramEnd"/>
+      <w:r>
+        <w:rPr>
+          <w:strike/>
+        </w:rPr>
         <w:t>”</w:t>
       </w:r>
     </w:p>
@@ -845,16 +1295,56 @@
           <w:numId w:val="2"/>
         </w:numPr>
         <w:ind w:left="1080"/>
-      </w:pPr>
-      <w:r>
-        <w:t>Using the API i.e. do not hardcode the index, insert “Damson” in its correct position alphabetically. In other words, when you output the list, you should get [“Apple”, “Banana”, “Cherry”, “</w:t>
+        <w:rPr>
+          <w:strike/>
+        </w:rPr>
+      </w:pPr>
+      <w:r>
+        <w:rPr>
+          <w:strike/>
+        </w:rPr>
+        <w:t xml:space="preserve">Using the API </w:t>
+      </w:r>
+      <w:proofErr w:type="gramStart"/>
+      <w:r>
+        <w:rPr>
+          <w:strike/>
+        </w:rPr>
+        <w:t>i.e.</w:t>
+      </w:r>
+      <w:proofErr w:type="gramEnd"/>
+      <w:r>
+        <w:rPr>
+          <w:strike/>
+        </w:rPr>
+        <w:t xml:space="preserve"> do not hardcode the index, insert “Damson” in its correct position alphabetically. In other words, when you output the list, you should get [“Apple”, “Banana”, “Cherry”, “</w:t>
       </w:r>
       <w:proofErr w:type="spellStart"/>
       <w:r>
-        <w:t>Damson”,”Elderberry”,”Fig</w:t>
+        <w:rPr>
+          <w:strike/>
+        </w:rPr>
+        <w:t>Damson”</w:t>
+      </w:r>
+      <w:proofErr w:type="gramStart"/>
+      <w:r>
+        <w:rPr>
+          <w:strike/>
+        </w:rPr>
+        <w:t>,”Elderberry</w:t>
+      </w:r>
+      <w:proofErr w:type="gramEnd"/>
+      <w:r>
+        <w:rPr>
+          <w:strike/>
+        </w:rPr>
+        <w:t>”,”Fig</w:t>
       </w:r>
       <w:proofErr w:type="spellEnd"/>
       <w:r>
+        <w:rPr>
+          <w:strike/>
+        </w:rPr>
         <w:t xml:space="preserve">”]. </w:t>
       </w:r>
     </w:p>
@@ -866,8 +1356,14 @@
           <w:numId w:val="2"/>
         </w:numPr>
         <w:ind w:left="1080"/>
-      </w:pPr>
-      <w:r>
+        <w:rPr>
+          <w:strike/>
+        </w:rPr>
+      </w:pPr>
+      <w:r>
+        <w:rPr>
+          <w:strike/>
+        </w:rPr>
         <w:lastRenderedPageBreak/>
         <w:t xml:space="preserve">Using the API, output the size of the list. This should be 6. </w:t>
       </w:r>
@@ -880,8 +1376,14 @@
           <w:numId w:val="2"/>
         </w:numPr>
         <w:ind w:left="1080"/>
-      </w:pPr>
-      <w:r>
+        <w:rPr>
+          <w:strike/>
+        </w:rPr>
+      </w:pPr>
+      <w:r>
+        <w:rPr>
+          <w:strike/>
+        </w:rPr>
         <w:t xml:space="preserve">Using the API, output whether the list contains “Pear”. This should output false. </w:t>
       </w:r>
     </w:p>
@@ -893,8 +1395,14 @@
           <w:numId w:val="2"/>
         </w:numPr>
         <w:ind w:left="1080"/>
-      </w:pPr>
-      <w:r>
+        <w:rPr>
+          <w:strike/>
+        </w:rPr>
+      </w:pPr>
+      <w:r>
+        <w:rPr>
+          <w:strike/>
+        </w:rPr>
         <w:t xml:space="preserve">Using the API, delete “Elderberry” from the list. </w:t>
       </w:r>
     </w:p>
@@ -906,16 +1414,36 @@
           <w:numId w:val="2"/>
         </w:numPr>
         <w:ind w:left="1080"/>
-      </w:pPr>
-      <w:r>
+        <w:rPr>
+          <w:strike/>
+        </w:rPr>
+      </w:pPr>
+      <w:r>
+        <w:rPr>
+          <w:strike/>
+        </w:rPr>
         <w:t>Output the list. You should get [“Apple”, “Banana”, “Cherry”, “</w:t>
       </w:r>
       <w:proofErr w:type="spellStart"/>
       <w:r>
-        <w:t>Damson”,”Fig</w:t>
+        <w:rPr>
+          <w:strike/>
+        </w:rPr>
+        <w:t>Damson”</w:t>
+      </w:r>
+      <w:proofErr w:type="gramStart"/>
+      <w:r>
+        <w:rPr>
+          <w:strike/>
+        </w:rPr>
+        <w:t>,”Fig</w:t>
       </w:r>
       <w:proofErr w:type="spellEnd"/>
-      <w:r>
+      <w:proofErr w:type="gramEnd"/>
+      <w:r>
+        <w:rPr>
+          <w:strike/>
+        </w:rPr>
         <w:t>”].</w:t>
       </w:r>
     </w:p>
@@ -927,8 +1455,14 @@
           <w:numId w:val="2"/>
         </w:numPr>
         <w:ind w:left="1080"/>
-      </w:pPr>
-      <w:r>
+        <w:rPr>
+          <w:strike/>
+        </w:rPr>
+      </w:pPr>
+      <w:r>
+        <w:rPr>
+          <w:strike/>
+        </w:rPr>
         <w:t xml:space="preserve">Using the API, output if the list is empty or not. This should output false. </w:t>
       </w:r>
     </w:p>
@@ -940,8 +1474,14 @@
           <w:numId w:val="2"/>
         </w:numPr>
         <w:ind w:left="1080"/>
-      </w:pPr>
-      <w:r>
+        <w:rPr>
+          <w:strike/>
+        </w:rPr>
+      </w:pPr>
+      <w:r>
+        <w:rPr>
+          <w:strike/>
+        </w:rPr>
         <w:t xml:space="preserve">Using the API, change the “Fig” to a “Cherry”. </w:t>
       </w:r>
     </w:p>
@@ -953,16 +1493,36 @@
           <w:numId w:val="2"/>
         </w:numPr>
         <w:ind w:left="1080"/>
-      </w:pPr>
-      <w:r>
+        <w:rPr>
+          <w:strike/>
+        </w:rPr>
+      </w:pPr>
+      <w:r>
+        <w:rPr>
+          <w:strike/>
+        </w:rPr>
         <w:t>Output the list. You should get [“Apple”, “Banana”, “Cherry”, “</w:t>
       </w:r>
       <w:proofErr w:type="spellStart"/>
       <w:r>
-        <w:t>Damson”,”Cherry</w:t>
+        <w:rPr>
+          <w:strike/>
+        </w:rPr>
+        <w:t>Damson”</w:t>
+      </w:r>
+      <w:proofErr w:type="gramStart"/>
+      <w:r>
+        <w:rPr>
+          <w:strike/>
+        </w:rPr>
+        <w:t>,”Cherry</w:t>
       </w:r>
       <w:proofErr w:type="spellEnd"/>
-      <w:r>
+      <w:proofErr w:type="gramEnd"/>
+      <w:r>
+        <w:rPr>
+          <w:strike/>
+        </w:rPr>
         <w:t>”].</w:t>
       </w:r>
     </w:p>

</xml_diff>